<commit_message>
updated midterm notes for clarity.
</commit_message>
<xml_diff>
--- a/IMPORTANT/midterm question bank.docx
+++ b/IMPORTANT/midterm question bank.docx
@@ -35,6 +35,8 @@
           <w:numId w:val="1"/>
         </w:numPr>
       </w:pPr>
+      <w:bookmarkStart w:id="0" w:name="_GoBack"/>
+      <w:bookmarkEnd w:id="0"/>
       <w:r>
         <w:t>During that lab, you will not be allowed to use internet resources or have notes of any kind.</w:t>
       </w:r>
@@ -971,7 +973,19 @@
         <w:rPr>
           <w:rFonts w:cs="Courier New"/>
         </w:rPr>
-        <w:t xml:space="preserve"> that determines whether or not the following braces are balanced: (); []; {}.  E.g. "(ab[cd])" is balanced, "(ab" is not balanced, "(ab[cd)e]" is not balanced.</w:t>
+        <w:t xml:space="preserve"> that determines whether or not the </w:t>
+      </w:r>
+      <w:r>
+        <w:rPr>
+          <w:rFonts w:cs="Courier New"/>
+        </w:rPr>
+        <w:t>provided braces are balanced</w:t>
+      </w:r>
+      <w:r>
+        <w:rPr>
+          <w:rFonts w:cs="Courier New"/>
+        </w:rPr>
+        <w:t>.  E.g. "(ab[cd])" is balanced, "(ab" is not balanced, "(ab[cd)e]" is not balanced.</w:t>
       </w:r>
     </w:p>
     <w:p>
@@ -993,6 +1007,7 @@
         <w:t xml:space="preserve"> </w:t>
       </w:r>
       <w:proofErr w:type="spellStart"/>
+      <w:proofErr w:type="gramStart"/>
       <w:r>
         <w:rPr>
           <w:rFonts w:ascii="Consolas" w:hAnsi="Consolas" w:cs="Courier New"/>
@@ -1006,12 +1021,21 @@
         </w:rPr>
         <w:t>(</w:t>
       </w:r>
-      <w:r>
-        <w:rPr>
-          <w:rFonts w:ascii="Consolas" w:hAnsi="Consolas" w:cs="Courier New"/>
-        </w:rPr>
-        <w:t>string text</w:t>
-      </w:r>
+      <w:proofErr w:type="gramEnd"/>
+      <w:r>
+        <w:rPr>
+          <w:rFonts w:ascii="Consolas" w:hAnsi="Consolas" w:cs="Courier New"/>
+        </w:rPr>
+        <w:t xml:space="preserve">string </w:t>
+      </w:r>
+      <w:proofErr w:type="spellStart"/>
+      <w:r>
+        <w:rPr>
+          <w:rFonts w:ascii="Consolas" w:hAnsi="Consolas" w:cs="Courier New"/>
+        </w:rPr>
+        <w:t>to_evaluate</w:t>
+      </w:r>
+      <w:proofErr w:type="spellEnd"/>
       <w:r>
         <w:rPr>
           <w:rFonts w:ascii="Consolas" w:hAnsi="Consolas" w:cs="Courier New"/>
@@ -1030,10 +1054,14 @@
         <w:rPr>
           <w:rFonts w:ascii="Consolas" w:hAnsi="Consolas" w:cs="Courier New"/>
         </w:rPr>
-        <w:t>&lt;string, string&gt; parens</w:t>
-      </w:r>
-      <w:bookmarkStart w:id="0" w:name="_GoBack"/>
-      <w:bookmarkEnd w:id="0"/>
+        <w:t xml:space="preserve">&lt;string, string&gt; </w:t>
+      </w:r>
+      <w:r>
+        <w:rPr>
+          <w:rFonts w:ascii="Consolas" w:hAnsi="Consolas" w:cs="Courier New"/>
+        </w:rPr>
+        <w:t>braces</w:t>
+      </w:r>
       <w:r>
         <w:rPr>
           <w:rFonts w:ascii="Consolas" w:hAnsi="Consolas" w:cs="Courier New"/>

</xml_diff>

<commit_message>
updated midterm question bank.docx for typo
</commit_message>
<xml_diff>
--- a/IMPORTANT/midterm question bank.docx
+++ b/IMPORTANT/midterm question bank.docx
@@ -35,8 +35,6 @@
           <w:numId w:val="1"/>
         </w:numPr>
       </w:pPr>
-      <w:bookmarkStart w:id="0" w:name="_GoBack"/>
-      <w:bookmarkEnd w:id="0"/>
       <w:r>
         <w:t>During that lab, you will not be allowed to use internet resources or have notes of any kind.</w:t>
       </w:r>
@@ -110,7 +108,6 @@
               </w:rPr>
               <w:t xml:space="preserve">class </w:t>
             </w:r>
-            <w:proofErr w:type="gramStart"/>
             <w:r>
               <w:rPr>
                 <w:rFonts w:ascii="Consolas" w:hAnsi="Consolas"/>
@@ -123,7 +120,6 @@
               </w:rPr>
               <w:t>{</w:t>
             </w:r>
-            <w:proofErr w:type="gramEnd"/>
           </w:p>
           <w:p>
             <w:pPr>
@@ -175,6 +171,14 @@
               </w:rPr>
               <w:t>LinkedList* next</w:t>
             </w:r>
+            <w:r>
+              <w:rPr>
+                <w:rFonts w:ascii="Consolas" w:hAnsi="Consolas"/>
+              </w:rPr>
+              <w:t xml:space="preserve"> = nullptr</w:t>
+            </w:r>
+            <w:bookmarkStart w:id="0" w:name="_GoBack"/>
+            <w:bookmarkEnd w:id="0"/>
             <w:r>
               <w:rPr>
                 <w:rFonts w:ascii="Consolas" w:hAnsi="Consolas"/>
@@ -219,70 +223,38 @@
         <w:rPr>
           <w:rFonts w:ascii="Consolas" w:hAnsi="Consolas"/>
         </w:rPr>
+        <w:t>LinkedList* reverseLinkedList(LinkedList* root)</w:t>
+      </w:r>
+    </w:p>
+    <w:p/>
+    <w:p>
+      <w:r>
+        <w:t xml:space="preserve">1B. Write a function that merges two sorted linked lists. </w:t>
+      </w:r>
+    </w:p>
+    <w:p>
+      <w:pPr>
+        <w:rPr>
+          <w:rFonts w:ascii="Consolas" w:hAnsi="Consolas"/>
+        </w:rPr>
+      </w:pPr>
+      <w:r>
+        <w:rPr>
+          <w:rFonts w:ascii="Consolas" w:hAnsi="Consolas"/>
+        </w:rPr>
         <w:t xml:space="preserve">LinkedList* </w:t>
       </w:r>
-      <w:proofErr w:type="spellStart"/>
-      <w:proofErr w:type="gramStart"/>
       <w:r>
         <w:rPr>
           <w:rFonts w:ascii="Consolas" w:hAnsi="Consolas"/>
         </w:rPr>
-        <w:t>reverseLinkedList</w:t>
-      </w:r>
-      <w:proofErr w:type="spellEnd"/>
+        <w:t>mergedSortedLinkedLists</w:t>
+      </w:r>
       <w:r>
         <w:rPr>
           <w:rFonts w:ascii="Consolas" w:hAnsi="Consolas"/>
         </w:rPr>
-        <w:t>(</w:t>
-      </w:r>
-      <w:proofErr w:type="gramEnd"/>
-      <w:r>
-        <w:rPr>
-          <w:rFonts w:ascii="Consolas" w:hAnsi="Consolas"/>
-        </w:rPr>
-        <w:t>LinkedList* root)</w:t>
-      </w:r>
-    </w:p>
-    <w:p/>
-    <w:p>
-      <w:r>
-        <w:t xml:space="preserve">1B. Write a function that merges two sorted linked lists. </w:t>
-      </w:r>
-    </w:p>
-    <w:p>
-      <w:pPr>
-        <w:rPr>
-          <w:rFonts w:ascii="Consolas" w:hAnsi="Consolas"/>
-        </w:rPr>
-      </w:pPr>
-      <w:r>
-        <w:rPr>
-          <w:rFonts w:ascii="Consolas" w:hAnsi="Consolas"/>
-        </w:rPr>
-        <w:t xml:space="preserve">LinkedList* </w:t>
-      </w:r>
-      <w:proofErr w:type="spellStart"/>
-      <w:proofErr w:type="gramStart"/>
-      <w:r>
-        <w:rPr>
-          <w:rFonts w:ascii="Consolas" w:hAnsi="Consolas"/>
-        </w:rPr>
-        <w:t>mergedSortedLinkedLists</w:t>
-      </w:r>
-      <w:proofErr w:type="spellEnd"/>
-      <w:r>
-        <w:rPr>
-          <w:rFonts w:ascii="Consolas" w:hAnsi="Consolas"/>
-        </w:rPr>
-        <w:t>(</w:t>
-      </w:r>
-      <w:proofErr w:type="gramEnd"/>
-      <w:r>
-        <w:rPr>
-          <w:rFonts w:ascii="Consolas" w:hAnsi="Consolas"/>
-        </w:rPr>
-        <w:t xml:space="preserve">LinkedList* </w:t>
+        <w:t xml:space="preserve">(LinkedList* </w:t>
       </w:r>
       <w:r>
         <w:rPr>
@@ -337,24 +309,8 @@
               <w:rPr>
                 <w:rFonts w:ascii="Consolas" w:hAnsi="Consolas"/>
               </w:rPr>
-              <w:t xml:space="preserve">class </w:t>
-            </w:r>
-            <w:proofErr w:type="spellStart"/>
-            <w:proofErr w:type="gramStart"/>
-            <w:r>
-              <w:rPr>
-                <w:rFonts w:ascii="Consolas" w:hAnsi="Consolas"/>
-              </w:rPr>
-              <w:t>BinaryNode</w:t>
-            </w:r>
-            <w:proofErr w:type="spellEnd"/>
-            <w:r>
-              <w:rPr>
-                <w:rFonts w:ascii="Consolas" w:hAnsi="Consolas"/>
-              </w:rPr>
-              <w:t>{</w:t>
-            </w:r>
-            <w:proofErr w:type="gramEnd"/>
+              <w:t>class BinaryNode{</w:t>
+            </w:r>
           </w:p>
           <w:p>
             <w:pPr>
@@ -410,36 +366,14 @@
               <w:rPr>
                 <w:rFonts w:ascii="Consolas" w:hAnsi="Consolas"/>
               </w:rPr>
-              <w:t xml:space="preserve">   </w:t>
-            </w:r>
-            <w:proofErr w:type="spellStart"/>
-            <w:r>
-              <w:rPr>
-                <w:rFonts w:ascii="Consolas" w:hAnsi="Consolas"/>
-              </w:rPr>
-              <w:t>BinaryNode</w:t>
-            </w:r>
-            <w:proofErr w:type="spellEnd"/>
-            <w:r>
-              <w:rPr>
-                <w:rFonts w:ascii="Consolas" w:hAnsi="Consolas"/>
-              </w:rPr>
-              <w:t xml:space="preserve"> *left</w:t>
-            </w:r>
-            <w:r>
-              <w:rPr>
-                <w:rFonts w:ascii="Consolas" w:hAnsi="Consolas"/>
-              </w:rPr>
-              <w:t xml:space="preserve"> = </w:t>
-            </w:r>
-            <w:proofErr w:type="spellStart"/>
-            <w:r>
-              <w:rPr>
-                <w:rFonts w:ascii="Consolas" w:hAnsi="Consolas"/>
-              </w:rPr>
-              <w:t>nullptr</w:t>
-            </w:r>
-            <w:proofErr w:type="spellEnd"/>
+              <w:t xml:space="preserve">   BinaryNode *left</w:t>
+            </w:r>
+            <w:r>
+              <w:rPr>
+                <w:rFonts w:ascii="Consolas" w:hAnsi="Consolas"/>
+              </w:rPr>
+              <w:t xml:space="preserve"> = nullptr</w:t>
+            </w:r>
             <w:r>
               <w:rPr>
                 <w:rFonts w:ascii="Consolas" w:hAnsi="Consolas"/>
@@ -459,36 +393,14 @@
               <w:rPr>
                 <w:rFonts w:ascii="Consolas" w:hAnsi="Consolas"/>
               </w:rPr>
-              <w:t xml:space="preserve">   </w:t>
-            </w:r>
-            <w:proofErr w:type="spellStart"/>
-            <w:r>
-              <w:rPr>
-                <w:rFonts w:ascii="Consolas" w:hAnsi="Consolas"/>
-              </w:rPr>
-              <w:t>BinaryNode</w:t>
-            </w:r>
-            <w:proofErr w:type="spellEnd"/>
-            <w:r>
-              <w:rPr>
-                <w:rFonts w:ascii="Consolas" w:hAnsi="Consolas"/>
-              </w:rPr>
-              <w:t xml:space="preserve"> *right</w:t>
-            </w:r>
-            <w:r>
-              <w:rPr>
-                <w:rFonts w:ascii="Consolas" w:hAnsi="Consolas"/>
-              </w:rPr>
-              <w:t xml:space="preserve"> = </w:t>
-            </w:r>
-            <w:proofErr w:type="spellStart"/>
-            <w:r>
-              <w:rPr>
-                <w:rFonts w:ascii="Consolas" w:hAnsi="Consolas"/>
-              </w:rPr>
-              <w:t>nullptr</w:t>
-            </w:r>
-            <w:proofErr w:type="spellEnd"/>
+              <w:t xml:space="preserve">   BinaryNode *right</w:t>
+            </w:r>
+            <w:r>
+              <w:rPr>
+                <w:rFonts w:ascii="Consolas" w:hAnsi="Consolas"/>
+              </w:rPr>
+              <w:t xml:space="preserve"> = nullptr</w:t>
+            </w:r>
             <w:r>
               <w:rPr>
                 <w:rFonts w:ascii="Consolas" w:hAnsi="Consolas"/>
@@ -545,43 +457,7 @@
         <w:rPr>
           <w:rFonts w:ascii="Consolas" w:hAnsi="Consolas"/>
         </w:rPr>
-        <w:t xml:space="preserve">bool </w:t>
-      </w:r>
-      <w:proofErr w:type="spellStart"/>
-      <w:r>
-        <w:rPr>
-          <w:rFonts w:ascii="Consolas" w:hAnsi="Consolas"/>
-        </w:rPr>
-        <w:t>exists_</w:t>
-      </w:r>
-      <w:proofErr w:type="gramStart"/>
-      <w:r>
-        <w:rPr>
-          <w:rFonts w:ascii="Consolas" w:hAnsi="Consolas"/>
-        </w:rPr>
-        <w:t>iter</w:t>
-      </w:r>
-      <w:proofErr w:type="spellEnd"/>
-      <w:r>
-        <w:rPr>
-          <w:rFonts w:ascii="Consolas" w:hAnsi="Consolas"/>
-        </w:rPr>
-        <w:t>(</w:t>
-      </w:r>
-      <w:proofErr w:type="spellStart"/>
-      <w:proofErr w:type="gramEnd"/>
-      <w:r>
-        <w:rPr>
-          <w:rFonts w:ascii="Consolas" w:hAnsi="Consolas"/>
-        </w:rPr>
-        <w:t>BinaryNode</w:t>
-      </w:r>
-      <w:proofErr w:type="spellEnd"/>
-      <w:r>
-        <w:rPr>
-          <w:rFonts w:ascii="Consolas" w:hAnsi="Consolas"/>
-        </w:rPr>
-        <w:t xml:space="preserve"> *root, int value)</w:t>
+        <w:t>bool exists_iter(BinaryNode *root, int value)</w:t>
       </w:r>
     </w:p>
     <w:p/>
@@ -624,191 +500,373 @@
         <w:rPr>
           <w:rFonts w:ascii="Consolas" w:hAnsi="Consolas"/>
         </w:rPr>
-        <w:t xml:space="preserve">bool </w:t>
-      </w:r>
-      <w:proofErr w:type="spellStart"/>
+        <w:t>bool exists_</w:t>
+      </w:r>
       <w:r>
         <w:rPr>
           <w:rFonts w:ascii="Consolas" w:hAnsi="Consolas"/>
         </w:rPr>
-        <w:t>exists_</w:t>
-      </w:r>
-      <w:proofErr w:type="gramStart"/>
+        <w:t>rec</w:t>
+      </w:r>
       <w:r>
         <w:rPr>
           <w:rFonts w:ascii="Consolas" w:hAnsi="Consolas"/>
         </w:rPr>
-        <w:t>rec</w:t>
-      </w:r>
-      <w:proofErr w:type="spellEnd"/>
-      <w:r>
-        <w:rPr>
-          <w:rFonts w:ascii="Consolas" w:hAnsi="Consolas"/>
+        <w:t>(BinaryNode *root, int value)</w:t>
+      </w:r>
+    </w:p>
+    <w:p>
+      <w:pPr>
+        <w:rPr>
+          <w:rFonts w:cs="Courier New"/>
+        </w:rPr>
+      </w:pPr>
+    </w:p>
+    <w:p>
+      <w:pPr>
+        <w:rPr>
+          <w:rFonts w:cs="Courier New"/>
+        </w:rPr>
+      </w:pPr>
+      <w:r>
+        <w:rPr>
+          <w:rFonts w:cs="Courier New"/>
+        </w:rPr>
+        <w:t>2C. Write a function called bstToVector that converts and returns the supplied binary search tree into a sorted STL vector (HINT #1: a certain traversal makes this much easier. HINT #2: using a recursive helper function may be necessary).</w:t>
+      </w:r>
+    </w:p>
+    <w:p>
+      <w:pPr>
+        <w:rPr>
+          <w:rFonts w:ascii="Consolas" w:hAnsi="Consolas" w:cs="Courier New"/>
+        </w:rPr>
+      </w:pPr>
+      <w:r>
+        <w:rPr>
+          <w:rFonts w:ascii="Consolas" w:hAnsi="Consolas" w:cs="Courier New"/>
+        </w:rPr>
+        <w:t>vector&lt;</w:t>
+      </w:r>
+      <w:r>
+        <w:rPr>
+          <w:rFonts w:ascii="Consolas" w:hAnsi="Consolas" w:cs="Courier New"/>
+        </w:rPr>
+        <w:t>int</w:t>
+      </w:r>
+      <w:r>
+        <w:rPr>
+          <w:rFonts w:ascii="Consolas" w:hAnsi="Consolas" w:cs="Courier New"/>
+        </w:rPr>
+        <w:t>&gt; bstToVector(BinaryNode *root)</w:t>
+      </w:r>
+    </w:p>
+    <w:p>
+      <w:pPr>
+        <w:rPr>
+          <w:rFonts w:cs="Courier New"/>
+        </w:rPr>
+      </w:pPr>
+    </w:p>
+    <w:p>
+      <w:pPr>
+        <w:rPr>
+          <w:rFonts w:cs="Courier New"/>
+        </w:rPr>
+      </w:pPr>
+      <w:r>
+        <w:rPr>
+          <w:rFonts w:cs="Courier New"/>
+        </w:rPr>
+        <w:t xml:space="preserve">2D. </w:t>
+      </w:r>
+      <w:r>
+        <w:rPr>
+          <w:rFonts w:cs="Courier New"/>
+        </w:rPr>
+        <w:t xml:space="preserve">An AVL tree is a tree whose height of left and right subtrees differs by no more than one thereby ensuring balance. </w:t>
+      </w:r>
+      <w:r>
+        <w:rPr>
+          <w:rFonts w:cs="Courier New"/>
+        </w:rPr>
+        <w:t>Write a function called isAvl that returns true when the supplied tree is AVL compliant.</w:t>
+      </w:r>
+    </w:p>
+    <w:p>
+      <w:pPr>
+        <w:rPr>
+          <w:rFonts w:ascii="Consolas" w:hAnsi="Consolas" w:cs="Courier New"/>
+        </w:rPr>
+      </w:pPr>
+      <w:r>
+        <w:rPr>
+          <w:rFonts w:ascii="Consolas" w:hAnsi="Consolas" w:cs="Courier New"/>
+        </w:rPr>
+        <w:t>bool</w:t>
+      </w:r>
+      <w:r>
+        <w:rPr>
+          <w:rFonts w:ascii="Consolas" w:hAnsi="Consolas" w:cs="Courier New"/>
+        </w:rPr>
+        <w:t xml:space="preserve"> </w:t>
+      </w:r>
+      <w:r>
+        <w:rPr>
+          <w:rFonts w:ascii="Consolas" w:hAnsi="Consolas" w:cs="Courier New"/>
+        </w:rPr>
+        <w:t>isAVL</w:t>
+      </w:r>
+      <w:r>
+        <w:rPr>
+          <w:rFonts w:ascii="Consolas" w:hAnsi="Consolas" w:cs="Courier New"/>
+        </w:rPr>
+        <w:t>(BinaryNode *root)</w:t>
+      </w:r>
+    </w:p>
+    <w:p>
+      <w:pPr>
+        <w:rPr>
+          <w:rFonts w:cs="Courier New"/>
+        </w:rPr>
+      </w:pPr>
+    </w:p>
+    <w:p>
+      <w:pPr>
+        <w:rPr>
+          <w:rFonts w:cs="Courier New"/>
+        </w:rPr>
+      </w:pPr>
+      <w:r>
+        <w:rPr>
+          <w:rFonts w:cs="Courier New"/>
+        </w:rPr>
+        <w:t>2E. Write a function called getHeight that returns the height of the supplied tree.</w:t>
+      </w:r>
+    </w:p>
+    <w:p>
+      <w:pPr>
+        <w:rPr>
+          <w:rFonts w:ascii="Consolas" w:hAnsi="Consolas" w:cs="Courier New"/>
+        </w:rPr>
+      </w:pPr>
+      <w:r>
+        <w:rPr>
+          <w:rFonts w:ascii="Consolas" w:hAnsi="Consolas" w:cs="Courier New"/>
+        </w:rPr>
+        <w:t>int</w:t>
+      </w:r>
+      <w:r>
+        <w:rPr>
+          <w:rFonts w:ascii="Consolas" w:hAnsi="Consolas" w:cs="Courier New"/>
+        </w:rPr>
+        <w:t xml:space="preserve"> getHeight</w:t>
+      </w:r>
+      <w:r>
+        <w:rPr>
+          <w:rFonts w:ascii="Consolas" w:hAnsi="Consolas" w:cs="Courier New"/>
+        </w:rPr>
+        <w:t>(BinaryNode *root)</w:t>
+      </w:r>
+    </w:p>
+    <w:p>
+      <w:pPr>
+        <w:rPr>
+          <w:rFonts w:cs="Courier New"/>
+        </w:rPr>
+      </w:pPr>
+    </w:p>
+    <w:p>
+      <w:pPr>
+        <w:rPr>
+          <w:rFonts w:cs="Courier New"/>
+        </w:rPr>
+      </w:pPr>
+      <w:r>
+        <w:rPr>
+          <w:rFonts w:cs="Courier New"/>
+        </w:rPr>
+        <w:t xml:space="preserve">3. </w:t>
+      </w:r>
+      <w:r>
+        <w:rPr>
+          <w:rFonts w:cs="Courier New"/>
+        </w:rPr>
+        <w:t>Use a hash table to w</w:t>
+      </w:r>
+      <w:r>
+        <w:rPr>
+          <w:rFonts w:cs="Courier New"/>
+        </w:rPr>
+        <w:t xml:space="preserve">rite a function called isBalanced that determines whether or not the </w:t>
+      </w:r>
+      <w:r>
+        <w:rPr>
+          <w:rFonts w:cs="Courier New"/>
+        </w:rPr>
+        <w:t>provided braces are balanced</w:t>
+      </w:r>
+      <w:r>
+        <w:rPr>
+          <w:rFonts w:cs="Courier New"/>
+        </w:rPr>
+        <w:t>.  E.g. "(ab[cd])" is balanced, "(ab" is not balanced, "(ab[cd)e]" is not balanced.</w:t>
+      </w:r>
+    </w:p>
+    <w:p>
+      <w:pPr>
+        <w:rPr>
+          <w:rFonts w:ascii="Consolas" w:hAnsi="Consolas" w:cs="Courier New"/>
+        </w:rPr>
+      </w:pPr>
+      <w:r>
+        <w:rPr>
+          <w:rFonts w:ascii="Consolas" w:hAnsi="Consolas" w:cs="Courier New"/>
+        </w:rPr>
+        <w:t>bool</w:t>
+      </w:r>
+      <w:r>
+        <w:rPr>
+          <w:rFonts w:ascii="Consolas" w:hAnsi="Consolas" w:cs="Courier New"/>
+        </w:rPr>
+        <w:t xml:space="preserve"> </w:t>
+      </w:r>
+      <w:r>
+        <w:rPr>
+          <w:rFonts w:ascii="Consolas" w:hAnsi="Consolas" w:cs="Courier New"/>
+        </w:rPr>
+        <w:t>isBalanced</w:t>
+      </w:r>
+      <w:r>
+        <w:rPr>
+          <w:rFonts w:ascii="Consolas" w:hAnsi="Consolas" w:cs="Courier New"/>
         </w:rPr>
         <w:t>(</w:t>
       </w:r>
-      <w:proofErr w:type="spellStart"/>
-      <w:proofErr w:type="gramEnd"/>
-      <w:r>
-        <w:rPr>
-          <w:rFonts w:ascii="Consolas" w:hAnsi="Consolas"/>
-        </w:rPr>
-        <w:t>BinaryNode</w:t>
-      </w:r>
-      <w:proofErr w:type="spellEnd"/>
-      <w:r>
-        <w:rPr>
-          <w:rFonts w:ascii="Consolas" w:hAnsi="Consolas"/>
-        </w:rPr>
-        <w:t xml:space="preserve"> *root, int value)</w:t>
-      </w:r>
-    </w:p>
-    <w:p>
-      <w:pPr>
-        <w:rPr>
-          <w:rFonts w:cs="Courier New"/>
-        </w:rPr>
-      </w:pPr>
-    </w:p>
-    <w:p>
-      <w:pPr>
-        <w:rPr>
-          <w:rFonts w:cs="Courier New"/>
-        </w:rPr>
-      </w:pPr>
-      <w:r>
-        <w:rPr>
-          <w:rFonts w:cs="Courier New"/>
-        </w:rPr>
-        <w:t xml:space="preserve">2C. Write a function called </w:t>
-      </w:r>
-      <w:proofErr w:type="spellStart"/>
-      <w:r>
-        <w:rPr>
-          <w:rFonts w:cs="Courier New"/>
-        </w:rPr>
-        <w:t>bstToVector</w:t>
-      </w:r>
-      <w:proofErr w:type="spellEnd"/>
-      <w:r>
-        <w:rPr>
-          <w:rFonts w:cs="Courier New"/>
-        </w:rPr>
-        <w:t xml:space="preserve"> that converts and returns the supplied binary search tree into a sorted STL vector (HINT #1: a certain traversal makes this much easier. HINT #2: using a recursive helper function may be necessary).</w:t>
-      </w:r>
-    </w:p>
-    <w:p>
-      <w:pPr>
-        <w:rPr>
-          <w:rFonts w:ascii="Consolas" w:hAnsi="Consolas" w:cs="Courier New"/>
-        </w:rPr>
-      </w:pPr>
-      <w:r>
-        <w:rPr>
-          <w:rFonts w:ascii="Consolas" w:hAnsi="Consolas" w:cs="Courier New"/>
-        </w:rPr>
-        <w:t>vector&lt;</w:t>
-      </w:r>
-      <w:r>
-        <w:rPr>
-          <w:rFonts w:ascii="Consolas" w:hAnsi="Consolas" w:cs="Courier New"/>
-        </w:rPr>
-        <w:t>int</w:t>
-      </w:r>
-      <w:r>
-        <w:rPr>
-          <w:rFonts w:ascii="Consolas" w:hAnsi="Consolas" w:cs="Courier New"/>
-        </w:rPr>
-        <w:t xml:space="preserve">&gt; </w:t>
-      </w:r>
-      <w:proofErr w:type="spellStart"/>
-      <w:proofErr w:type="gramStart"/>
-      <w:r>
-        <w:rPr>
-          <w:rFonts w:ascii="Consolas" w:hAnsi="Consolas" w:cs="Courier New"/>
-        </w:rPr>
-        <w:t>bstToVector</w:t>
-      </w:r>
-      <w:proofErr w:type="spellEnd"/>
+      <w:r>
+        <w:rPr>
+          <w:rFonts w:ascii="Consolas" w:hAnsi="Consolas" w:cs="Courier New"/>
+        </w:rPr>
+        <w:t xml:space="preserve">string </w:t>
+      </w:r>
+      <w:r>
+        <w:rPr>
+          <w:rFonts w:ascii="Consolas" w:hAnsi="Consolas" w:cs="Courier New"/>
+        </w:rPr>
+        <w:t>to_evaluate</w:t>
+      </w:r>
+      <w:r>
+        <w:rPr>
+          <w:rFonts w:ascii="Consolas" w:hAnsi="Consolas" w:cs="Courier New"/>
+        </w:rPr>
+        <w:t xml:space="preserve">, unordered_map&lt;string, string&gt; </w:t>
+      </w:r>
+      <w:r>
+        <w:rPr>
+          <w:rFonts w:ascii="Consolas" w:hAnsi="Consolas" w:cs="Courier New"/>
+        </w:rPr>
+        <w:t>braces</w:t>
+      </w:r>
+      <w:r>
+        <w:rPr>
+          <w:rFonts w:ascii="Consolas" w:hAnsi="Consolas" w:cs="Courier New"/>
+        </w:rPr>
+        <w:t>)</w:t>
+      </w:r>
+    </w:p>
+    <w:p>
+      <w:pPr>
+        <w:rPr>
+          <w:rFonts w:ascii="Consolas" w:hAnsi="Consolas" w:cs="Courier New"/>
+        </w:rPr>
+      </w:pPr>
+    </w:p>
+    <w:p>
+      <w:pPr>
+        <w:rPr>
+          <w:rFonts w:cs="Courier New"/>
+        </w:rPr>
+      </w:pPr>
+      <w:r>
+        <w:rPr>
+          <w:rFonts w:cs="Courier New"/>
+        </w:rPr>
+        <w:t>4. Determine whether or not all characters in a string are unique (HINT: use an unordered_map)</w:t>
+      </w:r>
+    </w:p>
+    <w:p>
+      <w:pPr>
+        <w:rPr>
+          <w:rFonts w:ascii="Consolas" w:hAnsi="Consolas" w:cs="Courier New"/>
+        </w:rPr>
+      </w:pPr>
+      <w:r>
+        <w:rPr>
+          <w:rFonts w:ascii="Consolas" w:hAnsi="Consolas" w:cs="Courier New"/>
+        </w:rPr>
+        <w:t>bool</w:t>
+      </w:r>
+      <w:r>
+        <w:rPr>
+          <w:rFonts w:ascii="Consolas" w:hAnsi="Consolas" w:cs="Courier New"/>
+        </w:rPr>
+        <w:t xml:space="preserve"> </w:t>
+      </w:r>
+      <w:r>
+        <w:rPr>
+          <w:rFonts w:ascii="Consolas" w:hAnsi="Consolas" w:cs="Courier New"/>
+        </w:rPr>
+        <w:t>has_unique_chars</w:t>
+      </w:r>
       <w:r>
         <w:rPr>
           <w:rFonts w:ascii="Consolas" w:hAnsi="Consolas" w:cs="Courier New"/>
         </w:rPr>
         <w:t>(</w:t>
       </w:r>
-      <w:proofErr w:type="spellStart"/>
-      <w:proofErr w:type="gramEnd"/>
-      <w:r>
-        <w:rPr>
-          <w:rFonts w:ascii="Consolas" w:hAnsi="Consolas" w:cs="Courier New"/>
-        </w:rPr>
-        <w:t>BinaryNode</w:t>
-      </w:r>
-      <w:proofErr w:type="spellEnd"/>
-      <w:r>
-        <w:rPr>
-          <w:rFonts w:ascii="Consolas" w:hAnsi="Consolas" w:cs="Courier New"/>
-        </w:rPr>
-        <w:t xml:space="preserve"> *root)</w:t>
-      </w:r>
-    </w:p>
-    <w:p>
-      <w:pPr>
-        <w:rPr>
-          <w:rFonts w:cs="Courier New"/>
-        </w:rPr>
-      </w:pPr>
-    </w:p>
-    <w:p>
-      <w:pPr>
-        <w:rPr>
-          <w:rFonts w:cs="Courier New"/>
-        </w:rPr>
-      </w:pPr>
-      <w:r>
-        <w:rPr>
-          <w:rFonts w:cs="Courier New"/>
-        </w:rPr>
-        <w:t xml:space="preserve">2D. </w:t>
-      </w:r>
-      <w:r>
-        <w:rPr>
-          <w:rFonts w:cs="Courier New"/>
-        </w:rPr>
-        <w:t xml:space="preserve">An AVL tree is a tree whose height of left and right subtrees differs by no more than one thereby ensuring balance. </w:t>
-      </w:r>
-      <w:r>
-        <w:rPr>
-          <w:rFonts w:cs="Courier New"/>
-        </w:rPr>
-        <w:t xml:space="preserve">Write a function called </w:t>
-      </w:r>
-      <w:proofErr w:type="spellStart"/>
-      <w:r>
-        <w:rPr>
-          <w:rFonts w:cs="Courier New"/>
-        </w:rPr>
-        <w:t>isAvl</w:t>
-      </w:r>
-      <w:proofErr w:type="spellEnd"/>
-      <w:r>
-        <w:rPr>
-          <w:rFonts w:cs="Courier New"/>
-        </w:rPr>
-        <w:t xml:space="preserve"> that returns true when the supplied tree is AVL compliant.</w:t>
-      </w:r>
-    </w:p>
-    <w:p>
-      <w:pPr>
-        <w:rPr>
-          <w:rFonts w:ascii="Consolas" w:hAnsi="Consolas" w:cs="Courier New"/>
-        </w:rPr>
-      </w:pPr>
-      <w:r>
-        <w:rPr>
-          <w:rFonts w:ascii="Consolas" w:hAnsi="Consolas" w:cs="Courier New"/>
-        </w:rPr>
-        <w:t>bool</w:t>
+      <w:r>
+        <w:rPr>
+          <w:rFonts w:ascii="Consolas" w:hAnsi="Consolas" w:cs="Courier New"/>
+        </w:rPr>
+        <w:t>string text</w:t>
+      </w:r>
+      <w:r>
+        <w:rPr>
+          <w:rFonts w:ascii="Consolas" w:hAnsi="Consolas" w:cs="Courier New"/>
+        </w:rPr>
+        <w:t>)</w:t>
+      </w:r>
+    </w:p>
+    <w:p>
+      <w:pPr>
+        <w:rPr>
+          <w:rFonts w:cs="Courier New"/>
+        </w:rPr>
+      </w:pPr>
+    </w:p>
+    <w:p>
+      <w:pPr>
+        <w:rPr>
+          <w:rFonts w:cs="Courier New"/>
+        </w:rPr>
+      </w:pPr>
+      <w:r>
+        <w:rPr>
+          <w:rFonts w:cs="Courier New"/>
+        </w:rPr>
+        <w:t>5. Determine the most commonly occurring word in a string.  (HINT: use an unordered_map)</w:t>
+      </w:r>
+    </w:p>
+    <w:p>
+      <w:pPr>
+        <w:rPr>
+          <w:rFonts w:ascii="Consolas" w:hAnsi="Consolas" w:cs="Courier New"/>
+        </w:rPr>
+      </w:pPr>
+      <w:r>
+        <w:rPr>
+          <w:rFonts w:ascii="Consolas" w:hAnsi="Consolas" w:cs="Courier New"/>
+        </w:rPr>
+        <w:t>string</w:t>
       </w:r>
       <w:r>
         <w:rPr>
@@ -816,420 +874,18 @@
         </w:rPr>
         <w:t xml:space="preserve"> </w:t>
       </w:r>
-      <w:proofErr w:type="spellStart"/>
-      <w:proofErr w:type="gramStart"/>
-      <w:r>
-        <w:rPr>
-          <w:rFonts w:ascii="Consolas" w:hAnsi="Consolas" w:cs="Courier New"/>
-        </w:rPr>
-        <w:t>isAVL</w:t>
-      </w:r>
-      <w:proofErr w:type="spellEnd"/>
+      <w:r>
+        <w:rPr>
+          <w:rFonts w:ascii="Consolas" w:hAnsi="Consolas" w:cs="Courier New"/>
+        </w:rPr>
+        <w:t>most_common_word</w:t>
+      </w:r>
       <w:r>
         <w:rPr>
           <w:rFonts w:ascii="Consolas" w:hAnsi="Consolas" w:cs="Courier New"/>
         </w:rPr>
         <w:t>(</w:t>
       </w:r>
-      <w:proofErr w:type="spellStart"/>
-      <w:proofErr w:type="gramEnd"/>
-      <w:r>
-        <w:rPr>
-          <w:rFonts w:ascii="Consolas" w:hAnsi="Consolas" w:cs="Courier New"/>
-        </w:rPr>
-        <w:t>BinaryNode</w:t>
-      </w:r>
-      <w:proofErr w:type="spellEnd"/>
-      <w:r>
-        <w:rPr>
-          <w:rFonts w:ascii="Consolas" w:hAnsi="Consolas" w:cs="Courier New"/>
-        </w:rPr>
-        <w:t xml:space="preserve"> *root)</w:t>
-      </w:r>
-    </w:p>
-    <w:p>
-      <w:pPr>
-        <w:rPr>
-          <w:rFonts w:cs="Courier New"/>
-        </w:rPr>
-      </w:pPr>
-    </w:p>
-    <w:p>
-      <w:pPr>
-        <w:rPr>
-          <w:rFonts w:cs="Courier New"/>
-        </w:rPr>
-      </w:pPr>
-      <w:r>
-        <w:rPr>
-          <w:rFonts w:cs="Courier New"/>
-        </w:rPr>
-        <w:t xml:space="preserve">2E. Write a function called </w:t>
-      </w:r>
-      <w:proofErr w:type="spellStart"/>
-      <w:r>
-        <w:rPr>
-          <w:rFonts w:cs="Courier New"/>
-        </w:rPr>
-        <w:t>getHeight</w:t>
-      </w:r>
-      <w:proofErr w:type="spellEnd"/>
-      <w:r>
-        <w:rPr>
-          <w:rFonts w:cs="Courier New"/>
-        </w:rPr>
-        <w:t xml:space="preserve"> that returns the height of the supplied tree.</w:t>
-      </w:r>
-    </w:p>
-    <w:p>
-      <w:pPr>
-        <w:rPr>
-          <w:rFonts w:ascii="Consolas" w:hAnsi="Consolas" w:cs="Courier New"/>
-        </w:rPr>
-      </w:pPr>
-      <w:r>
-        <w:rPr>
-          <w:rFonts w:ascii="Consolas" w:hAnsi="Consolas" w:cs="Courier New"/>
-        </w:rPr>
-        <w:t>int</w:t>
-      </w:r>
-      <w:r>
-        <w:rPr>
-          <w:rFonts w:ascii="Consolas" w:hAnsi="Consolas" w:cs="Courier New"/>
-        </w:rPr>
-        <w:t xml:space="preserve"> </w:t>
-      </w:r>
-      <w:proofErr w:type="spellStart"/>
-      <w:proofErr w:type="gramStart"/>
-      <w:r>
-        <w:rPr>
-          <w:rFonts w:ascii="Consolas" w:hAnsi="Consolas" w:cs="Courier New"/>
-        </w:rPr>
-        <w:t>getHeight</w:t>
-      </w:r>
-      <w:proofErr w:type="spellEnd"/>
-      <w:r>
-        <w:rPr>
-          <w:rFonts w:ascii="Consolas" w:hAnsi="Consolas" w:cs="Courier New"/>
-        </w:rPr>
-        <w:t>(</w:t>
-      </w:r>
-      <w:proofErr w:type="spellStart"/>
-      <w:proofErr w:type="gramEnd"/>
-      <w:r>
-        <w:rPr>
-          <w:rFonts w:ascii="Consolas" w:hAnsi="Consolas" w:cs="Courier New"/>
-        </w:rPr>
-        <w:t>BinaryNode</w:t>
-      </w:r>
-      <w:proofErr w:type="spellEnd"/>
-      <w:r>
-        <w:rPr>
-          <w:rFonts w:ascii="Consolas" w:hAnsi="Consolas" w:cs="Courier New"/>
-        </w:rPr>
-        <w:t xml:space="preserve"> *root)</w:t>
-      </w:r>
-    </w:p>
-    <w:p>
-      <w:pPr>
-        <w:rPr>
-          <w:rFonts w:cs="Courier New"/>
-        </w:rPr>
-      </w:pPr>
-    </w:p>
-    <w:p>
-      <w:pPr>
-        <w:rPr>
-          <w:rFonts w:cs="Courier New"/>
-        </w:rPr>
-      </w:pPr>
-      <w:r>
-        <w:rPr>
-          <w:rFonts w:cs="Courier New"/>
-        </w:rPr>
-        <w:t xml:space="preserve">3. </w:t>
-      </w:r>
-      <w:r>
-        <w:rPr>
-          <w:rFonts w:cs="Courier New"/>
-        </w:rPr>
-        <w:t>Use a hash table to w</w:t>
-      </w:r>
-      <w:r>
-        <w:rPr>
-          <w:rFonts w:cs="Courier New"/>
-        </w:rPr>
-        <w:t xml:space="preserve">rite a function called </w:t>
-      </w:r>
-      <w:proofErr w:type="spellStart"/>
-      <w:r>
-        <w:rPr>
-          <w:rFonts w:cs="Courier New"/>
-        </w:rPr>
-        <w:t>isBalanced</w:t>
-      </w:r>
-      <w:proofErr w:type="spellEnd"/>
-      <w:r>
-        <w:rPr>
-          <w:rFonts w:cs="Courier New"/>
-        </w:rPr>
-        <w:t xml:space="preserve"> that determines whether or not the </w:t>
-      </w:r>
-      <w:r>
-        <w:rPr>
-          <w:rFonts w:cs="Courier New"/>
-        </w:rPr>
-        <w:t>provided braces are balanced</w:t>
-      </w:r>
-      <w:r>
-        <w:rPr>
-          <w:rFonts w:cs="Courier New"/>
-        </w:rPr>
-        <w:t>.  E.g. "(ab[cd])" is balanced, "(ab" is not balanced, "(ab[cd)e]" is not balanced.</w:t>
-      </w:r>
-    </w:p>
-    <w:p>
-      <w:pPr>
-        <w:rPr>
-          <w:rFonts w:ascii="Consolas" w:hAnsi="Consolas" w:cs="Courier New"/>
-        </w:rPr>
-      </w:pPr>
-      <w:r>
-        <w:rPr>
-          <w:rFonts w:ascii="Consolas" w:hAnsi="Consolas" w:cs="Courier New"/>
-        </w:rPr>
-        <w:t>bool</w:t>
-      </w:r>
-      <w:r>
-        <w:rPr>
-          <w:rFonts w:ascii="Consolas" w:hAnsi="Consolas" w:cs="Courier New"/>
-        </w:rPr>
-        <w:t xml:space="preserve"> </w:t>
-      </w:r>
-      <w:proofErr w:type="spellStart"/>
-      <w:proofErr w:type="gramStart"/>
-      <w:r>
-        <w:rPr>
-          <w:rFonts w:ascii="Consolas" w:hAnsi="Consolas" w:cs="Courier New"/>
-        </w:rPr>
-        <w:t>isBalanced</w:t>
-      </w:r>
-      <w:proofErr w:type="spellEnd"/>
-      <w:r>
-        <w:rPr>
-          <w:rFonts w:ascii="Consolas" w:hAnsi="Consolas" w:cs="Courier New"/>
-        </w:rPr>
-        <w:t>(</w:t>
-      </w:r>
-      <w:proofErr w:type="gramEnd"/>
-      <w:r>
-        <w:rPr>
-          <w:rFonts w:ascii="Consolas" w:hAnsi="Consolas" w:cs="Courier New"/>
-        </w:rPr>
-        <w:t xml:space="preserve">string </w:t>
-      </w:r>
-      <w:proofErr w:type="spellStart"/>
-      <w:r>
-        <w:rPr>
-          <w:rFonts w:ascii="Consolas" w:hAnsi="Consolas" w:cs="Courier New"/>
-        </w:rPr>
-        <w:t>to_evaluate</w:t>
-      </w:r>
-      <w:proofErr w:type="spellEnd"/>
-      <w:r>
-        <w:rPr>
-          <w:rFonts w:ascii="Consolas" w:hAnsi="Consolas" w:cs="Courier New"/>
-        </w:rPr>
-        <w:t xml:space="preserve">, </w:t>
-      </w:r>
-      <w:proofErr w:type="spellStart"/>
-      <w:r>
-        <w:rPr>
-          <w:rFonts w:ascii="Consolas" w:hAnsi="Consolas" w:cs="Courier New"/>
-        </w:rPr>
-        <w:t>unordered_map</w:t>
-      </w:r>
-      <w:proofErr w:type="spellEnd"/>
-      <w:r>
-        <w:rPr>
-          <w:rFonts w:ascii="Consolas" w:hAnsi="Consolas" w:cs="Courier New"/>
-        </w:rPr>
-        <w:t xml:space="preserve">&lt;string, string&gt; </w:t>
-      </w:r>
-      <w:r>
-        <w:rPr>
-          <w:rFonts w:ascii="Consolas" w:hAnsi="Consolas" w:cs="Courier New"/>
-        </w:rPr>
-        <w:t>braces</w:t>
-      </w:r>
-      <w:r>
-        <w:rPr>
-          <w:rFonts w:ascii="Consolas" w:hAnsi="Consolas" w:cs="Courier New"/>
-        </w:rPr>
-        <w:t>)</w:t>
-      </w:r>
-    </w:p>
-    <w:p>
-      <w:pPr>
-        <w:rPr>
-          <w:rFonts w:ascii="Consolas" w:hAnsi="Consolas" w:cs="Courier New"/>
-        </w:rPr>
-      </w:pPr>
-    </w:p>
-    <w:p>
-      <w:pPr>
-        <w:rPr>
-          <w:rFonts w:cs="Courier New"/>
-        </w:rPr>
-      </w:pPr>
-      <w:r>
-        <w:rPr>
-          <w:rFonts w:cs="Courier New"/>
-        </w:rPr>
-        <w:t xml:space="preserve">4. Determine whether or not all characters in a string are unique (HINT: use an </w:t>
-      </w:r>
-      <w:proofErr w:type="spellStart"/>
-      <w:r>
-        <w:rPr>
-          <w:rFonts w:cs="Courier New"/>
-        </w:rPr>
-        <w:t>unordered_map</w:t>
-      </w:r>
-      <w:proofErr w:type="spellEnd"/>
-      <w:r>
-        <w:rPr>
-          <w:rFonts w:cs="Courier New"/>
-        </w:rPr>
-        <w:t>)</w:t>
-      </w:r>
-    </w:p>
-    <w:p>
-      <w:pPr>
-        <w:rPr>
-          <w:rFonts w:ascii="Consolas" w:hAnsi="Consolas" w:cs="Courier New"/>
-        </w:rPr>
-      </w:pPr>
-      <w:r>
-        <w:rPr>
-          <w:rFonts w:ascii="Consolas" w:hAnsi="Consolas" w:cs="Courier New"/>
-        </w:rPr>
-        <w:t>bool</w:t>
-      </w:r>
-      <w:r>
-        <w:rPr>
-          <w:rFonts w:ascii="Consolas" w:hAnsi="Consolas" w:cs="Courier New"/>
-        </w:rPr>
-        <w:t xml:space="preserve"> </w:t>
-      </w:r>
-      <w:proofErr w:type="spellStart"/>
-      <w:r>
-        <w:rPr>
-          <w:rFonts w:ascii="Consolas" w:hAnsi="Consolas" w:cs="Courier New"/>
-        </w:rPr>
-        <w:t>has_unique_</w:t>
-      </w:r>
-      <w:proofErr w:type="gramStart"/>
-      <w:r>
-        <w:rPr>
-          <w:rFonts w:ascii="Consolas" w:hAnsi="Consolas" w:cs="Courier New"/>
-        </w:rPr>
-        <w:t>chars</w:t>
-      </w:r>
-      <w:proofErr w:type="spellEnd"/>
-      <w:r>
-        <w:rPr>
-          <w:rFonts w:ascii="Consolas" w:hAnsi="Consolas" w:cs="Courier New"/>
-        </w:rPr>
-        <w:t>(</w:t>
-      </w:r>
-      <w:proofErr w:type="gramEnd"/>
-      <w:r>
-        <w:rPr>
-          <w:rFonts w:ascii="Consolas" w:hAnsi="Consolas" w:cs="Courier New"/>
-        </w:rPr>
-        <w:t>string text</w:t>
-      </w:r>
-      <w:r>
-        <w:rPr>
-          <w:rFonts w:ascii="Consolas" w:hAnsi="Consolas" w:cs="Courier New"/>
-        </w:rPr>
-        <w:t>)</w:t>
-      </w:r>
-    </w:p>
-    <w:p>
-      <w:pPr>
-        <w:rPr>
-          <w:rFonts w:cs="Courier New"/>
-        </w:rPr>
-      </w:pPr>
-    </w:p>
-    <w:p>
-      <w:pPr>
-        <w:rPr>
-          <w:rFonts w:cs="Courier New"/>
-        </w:rPr>
-      </w:pPr>
-      <w:r>
-        <w:rPr>
-          <w:rFonts w:cs="Courier New"/>
-        </w:rPr>
-        <w:t xml:space="preserve">5. Determine the most commonly occurring word in a string.  (HINT: use an </w:t>
-      </w:r>
-      <w:proofErr w:type="spellStart"/>
-      <w:r>
-        <w:rPr>
-          <w:rFonts w:cs="Courier New"/>
-        </w:rPr>
-        <w:t>unordered_map</w:t>
-      </w:r>
-      <w:proofErr w:type="spellEnd"/>
-      <w:r>
-        <w:rPr>
-          <w:rFonts w:cs="Courier New"/>
-        </w:rPr>
-        <w:t>)</w:t>
-      </w:r>
-    </w:p>
-    <w:p>
-      <w:pPr>
-        <w:rPr>
-          <w:rFonts w:ascii="Consolas" w:hAnsi="Consolas" w:cs="Courier New"/>
-        </w:rPr>
-      </w:pPr>
-      <w:r>
-        <w:rPr>
-          <w:rFonts w:ascii="Consolas" w:hAnsi="Consolas" w:cs="Courier New"/>
-        </w:rPr>
-        <w:t>string</w:t>
-      </w:r>
-      <w:r>
-        <w:rPr>
-          <w:rFonts w:ascii="Consolas" w:hAnsi="Consolas" w:cs="Courier New"/>
-        </w:rPr>
-        <w:t xml:space="preserve"> </w:t>
-      </w:r>
-      <w:proofErr w:type="spellStart"/>
-      <w:r>
-        <w:rPr>
-          <w:rFonts w:ascii="Consolas" w:hAnsi="Consolas" w:cs="Courier New"/>
-        </w:rPr>
-        <w:t>most_common_</w:t>
-      </w:r>
-      <w:proofErr w:type="gramStart"/>
-      <w:r>
-        <w:rPr>
-          <w:rFonts w:ascii="Consolas" w:hAnsi="Consolas" w:cs="Courier New"/>
-        </w:rPr>
-        <w:t>word</w:t>
-      </w:r>
-      <w:proofErr w:type="spellEnd"/>
-      <w:r>
-        <w:rPr>
-          <w:rFonts w:ascii="Consolas" w:hAnsi="Consolas" w:cs="Courier New"/>
-        </w:rPr>
-        <w:t>(</w:t>
-      </w:r>
-      <w:proofErr w:type="gramEnd"/>
       <w:r>
         <w:rPr>
           <w:rFonts w:ascii="Consolas" w:hAnsi="Consolas" w:cs="Courier New"/>
@@ -1415,7 +1071,7 @@
       </w:pPr>
     </w:pPrDefault>
   </w:docDefaults>
-  <w:latentStyles w:defLockedState="0" w:defUIPriority="99" w:defSemiHidden="0" w:defUnhideWhenUsed="0" w:defQFormat="0" w:count="375">
+  <w:latentStyles w:defLockedState="0" w:defUIPriority="99" w:defSemiHidden="0" w:defUnhideWhenUsed="0" w:defQFormat="0" w:count="376">
     <w:lsdException w:name="Normal" w:uiPriority="0" w:qFormat="1"/>
     <w:lsdException w:name="heading 1" w:uiPriority="9" w:qFormat="1"/>
     <w:lsdException w:name="heading 2" w:semiHidden="1" w:uiPriority="9" w:unhideWhenUsed="1" w:qFormat="1"/>
@@ -1521,7 +1177,6 @@
     <w:lsdException w:name="HTML Sample" w:semiHidden="1" w:unhideWhenUsed="1"/>
     <w:lsdException w:name="HTML Typewriter" w:semiHidden="1" w:unhideWhenUsed="1"/>
     <w:lsdException w:name="HTML Variable" w:semiHidden="1" w:unhideWhenUsed="1"/>
-    <w:lsdException w:name="Normal Table" w:semiHidden="1" w:unhideWhenUsed="1"/>
     <w:lsdException w:name="annotation subject" w:semiHidden="1" w:unhideWhenUsed="1"/>
     <w:lsdException w:name="No List" w:semiHidden="1" w:unhideWhenUsed="1"/>
     <w:lsdException w:name="Outline List 1" w:semiHidden="1" w:unhideWhenUsed="1"/>
@@ -1568,10 +1223,8 @@
     <w:lsdException w:name="Table Subtle 2" w:semiHidden="1" w:unhideWhenUsed="1"/>
     <w:lsdException w:name="Table Web 1" w:semiHidden="1" w:unhideWhenUsed="1"/>
     <w:lsdException w:name="Table Web 2" w:semiHidden="1" w:unhideWhenUsed="1"/>
-    <w:lsdException w:name="Table Web 3" w:semiHidden="1" w:unhideWhenUsed="1"/>
     <w:lsdException w:name="Balloon Text" w:semiHidden="1" w:unhideWhenUsed="1"/>
     <w:lsdException w:name="Table Grid" w:uiPriority="39"/>
-    <w:lsdException w:name="Table Theme" w:semiHidden="1" w:unhideWhenUsed="1"/>
     <w:lsdException w:name="Placeholder Text" w:semiHidden="1"/>
     <w:lsdException w:name="No Spacing" w:uiPriority="1" w:qFormat="1"/>
     <w:lsdException w:name="Light Shading" w:uiPriority="60"/>
@@ -1791,6 +1444,7 @@
     <w:lsdException w:name="Smart Hyperlink" w:semiHidden="1" w:unhideWhenUsed="1"/>
     <w:lsdException w:name="Hashtag" w:semiHidden="1" w:unhideWhenUsed="1"/>
     <w:lsdException w:name="Unresolved Mention" w:semiHidden="1" w:unhideWhenUsed="1"/>
+    <w:lsdException w:name="Smart Link" w:semiHidden="1" w:unhideWhenUsed="1"/>
   </w:latentStyles>
   <w:style w:type="paragraph" w:default="1" w:styleId="Normal">
     <w:name w:val="Normal"/>

</xml_diff>